<commit_message>
modified views + urls+serializers
</commit_message>
<xml_diff>
--- a/CapstoneUserStories.docx
+++ b/CapstoneUserStories.docx
@@ -70,20 +70,34 @@
           <w:noProof w:val="0"/>
           <w:sz w:val="22"/>
           <w:szCs w:val="22"/>
-          <w:lang w:val="en-US"/>
-        </w:rPr>
-      </w:pPr>
-      <w:r>
-        <w:rPr>
-          <w:rFonts w:ascii="Calibri" w:hAnsi="Calibri" w:eastAsia="Calibri" w:cs="Calibri"/>
-          <w:b w:val="1"/>
-          <w:bCs w:val="1"/>
-          <w:noProof w:val="0"/>
-          <w:sz w:val="22"/>
-          <w:szCs w:val="22"/>
-          <w:lang w:val="en-US"/>
-        </w:rPr>
-        <w:t xml:space="preserve">Entity Relationship Diagram sent to and approved by instructors: 25 weighted points  </w:t>
+          <w:highlight w:val="green"/>
+          <w:lang w:val="en-US"/>
+        </w:rPr>
+      </w:pPr>
+      <w:r>
+        <w:rPr>
+          <w:rFonts w:ascii="Calibri" w:hAnsi="Calibri" w:eastAsia="Calibri" w:cs="Calibri"/>
+          <w:b w:val="1"/>
+          <w:bCs w:val="1"/>
+          <w:noProof w:val="0"/>
+          <w:sz w:val="22"/>
+          <w:szCs w:val="22"/>
+          <w:highlight w:val="green"/>
+          <w:lang w:val="en-US"/>
+        </w:rPr>
+        <w:t>Entity Relationship Diagram sent to and approved by instructors: 25 weighted points</w:t>
+      </w:r>
+      <w:r>
+        <w:rPr>
+          <w:rFonts w:ascii="Calibri" w:hAnsi="Calibri" w:eastAsia="Calibri" w:cs="Calibri"/>
+          <w:b w:val="1"/>
+          <w:bCs w:val="1"/>
+          <w:noProof w:val="0"/>
+          <w:sz w:val="22"/>
+          <w:szCs w:val="22"/>
+          <w:lang w:val="en-US"/>
+        </w:rPr>
+        <w:t xml:space="preserve">  </w:t>
       </w:r>
     </w:p>
     <w:p>
@@ -205,17 +219,19 @@
           <w:noProof w:val="0"/>
           <w:sz w:val="22"/>
           <w:szCs w:val="22"/>
-          <w:lang w:val="en-US"/>
-        </w:rPr>
-      </w:pPr>
-      <w:r>
-        <w:rPr>
-          <w:rFonts w:ascii="Calibri" w:hAnsi="Calibri" w:eastAsia="Calibri" w:cs="Calibri"/>
-          <w:b w:val="1"/>
-          <w:bCs w:val="1"/>
-          <w:noProof w:val="0"/>
-          <w:sz w:val="22"/>
-          <w:szCs w:val="22"/>
+          <w:highlight w:val="yellow"/>
+          <w:lang w:val="en-US"/>
+        </w:rPr>
+      </w:pPr>
+      <w:r>
+        <w:rPr>
+          <w:rFonts w:ascii="Calibri" w:hAnsi="Calibri" w:eastAsia="Calibri" w:cs="Calibri"/>
+          <w:b w:val="1"/>
+          <w:bCs w:val="1"/>
+          <w:noProof w:val="0"/>
+          <w:sz w:val="22"/>
+          <w:szCs w:val="22"/>
+          <w:highlight w:val="green"/>
           <w:lang w:val="en-US"/>
         </w:rPr>
         <w:t xml:space="preserve">(5 points) </w:t>
@@ -228,6 +244,7 @@
           <w:noProof w:val="0"/>
           <w:sz w:val="22"/>
           <w:szCs w:val="22"/>
+          <w:highlight w:val="green"/>
           <w:lang w:val="en-US"/>
         </w:rPr>
         <w:t>As a Job Seeker, I want to be able to register so that I can create a profile</w:t>
@@ -240,9 +257,23 @@
           <w:noProof w:val="0"/>
           <w:sz w:val="22"/>
           <w:szCs w:val="22"/>
-          <w:lang w:val="en-US"/>
-        </w:rPr>
-        <w:t xml:space="preserve"> that I can login and logout.</w:t>
+          <w:highlight w:val="green"/>
+          <w:lang w:val="en-US"/>
+        </w:rPr>
+        <w:t xml:space="preserve"> that I can login and</w:t>
+      </w:r>
+      <w:r>
+        <w:rPr>
+          <w:rFonts w:ascii="Calibri" w:hAnsi="Calibri" w:eastAsia="Calibri" w:cs="Calibri"/>
+          <w:b w:val="1"/>
+          <w:bCs w:val="1"/>
+          <w:noProof w:val="0"/>
+          <w:sz w:val="22"/>
+          <w:szCs w:val="22"/>
+          <w:highlight w:val="yellow"/>
+          <w:lang w:val="en-US"/>
+        </w:rPr>
+        <w:t xml:space="preserve"> logout.</w:t>
       </w:r>
     </w:p>
     <w:p>
@@ -256,17 +287,19 @@
           <w:noProof w:val="0"/>
           <w:sz w:val="22"/>
           <w:szCs w:val="22"/>
-          <w:lang w:val="en-US"/>
-        </w:rPr>
-      </w:pPr>
-      <w:r>
-        <w:rPr>
-          <w:rFonts w:ascii="Calibri" w:hAnsi="Calibri" w:eastAsia="Calibri" w:cs="Calibri"/>
-          <w:b w:val="1"/>
-          <w:bCs w:val="1"/>
-          <w:noProof w:val="0"/>
-          <w:sz w:val="22"/>
-          <w:szCs w:val="22"/>
+          <w:highlight w:val="red"/>
+          <w:lang w:val="en-US"/>
+        </w:rPr>
+      </w:pPr>
+      <w:r>
+        <w:rPr>
+          <w:rFonts w:ascii="Calibri" w:hAnsi="Calibri" w:eastAsia="Calibri" w:cs="Calibri"/>
+          <w:b w:val="1"/>
+          <w:bCs w:val="1"/>
+          <w:noProof w:val="0"/>
+          <w:sz w:val="22"/>
+          <w:szCs w:val="22"/>
+          <w:highlight w:val="red"/>
           <w:lang w:val="en-US"/>
         </w:rPr>
         <w:t xml:space="preserve">(5 points) </w:t>
@@ -279,6 +312,7 @@
           <w:noProof w:val="0"/>
           <w:sz w:val="22"/>
           <w:szCs w:val="22"/>
+          <w:highlight w:val="red"/>
           <w:lang w:val="en-US"/>
         </w:rPr>
         <w:t xml:space="preserve">As a Job Seeker, I want to be able search for available jobs in my </w:t>
@@ -291,6 +325,7 @@
           <w:noProof w:val="0"/>
           <w:sz w:val="22"/>
           <w:szCs w:val="22"/>
+          <w:highlight w:val="red"/>
           <w:lang w:val="en-US"/>
         </w:rPr>
         <w:t>zip code</w:t>
@@ -303,6 +338,7 @@
           <w:noProof w:val="0"/>
           <w:sz w:val="22"/>
           <w:szCs w:val="22"/>
+          <w:highlight w:val="red"/>
           <w:lang w:val="en-US"/>
         </w:rPr>
         <w:t>.</w:t>
@@ -319,17 +355,19 @@
           <w:noProof w:val="0"/>
           <w:sz w:val="22"/>
           <w:szCs w:val="22"/>
-          <w:lang w:val="en-US"/>
-        </w:rPr>
-      </w:pPr>
-      <w:r>
-        <w:rPr>
-          <w:rFonts w:ascii="Calibri" w:hAnsi="Calibri" w:eastAsia="Calibri" w:cs="Calibri"/>
-          <w:b w:val="1"/>
-          <w:bCs w:val="1"/>
-          <w:noProof w:val="0"/>
-          <w:sz w:val="22"/>
-          <w:szCs w:val="22"/>
+          <w:highlight w:val="red"/>
+          <w:lang w:val="en-US"/>
+        </w:rPr>
+      </w:pPr>
+      <w:r>
+        <w:rPr>
+          <w:rFonts w:ascii="Calibri" w:hAnsi="Calibri" w:eastAsia="Calibri" w:cs="Calibri"/>
+          <w:b w:val="1"/>
+          <w:bCs w:val="1"/>
+          <w:noProof w:val="0"/>
+          <w:sz w:val="22"/>
+          <w:szCs w:val="22"/>
+          <w:highlight w:val="red"/>
           <w:lang w:val="en-US"/>
         </w:rPr>
         <w:t xml:space="preserve">(5 points) </w:t>
@@ -342,6 +380,7 @@
           <w:noProof w:val="0"/>
           <w:sz w:val="22"/>
           <w:szCs w:val="22"/>
+          <w:highlight w:val="red"/>
           <w:lang w:val="en-US"/>
         </w:rPr>
         <w:t>As a Job Seeker, I want to be able to apply to the jobs I choose</w:t>
@@ -354,6 +393,7 @@
           <w:noProof w:val="0"/>
           <w:sz w:val="22"/>
           <w:szCs w:val="22"/>
+          <w:highlight w:val="red"/>
           <w:lang w:val="en-US"/>
         </w:rPr>
         <w:t>.</w:t>
@@ -373,17 +413,19 @@
           <w:noProof w:val="0"/>
           <w:sz w:val="22"/>
           <w:szCs w:val="22"/>
-          <w:lang w:val="en-US"/>
-        </w:rPr>
-      </w:pPr>
-      <w:r>
-        <w:rPr>
-          <w:rFonts w:ascii="Calibri" w:hAnsi="Calibri" w:eastAsia="Calibri" w:cs="Calibri"/>
-          <w:b w:val="1"/>
-          <w:bCs w:val="1"/>
-          <w:noProof w:val="0"/>
-          <w:sz w:val="22"/>
-          <w:szCs w:val="22"/>
+          <w:highlight w:val="yellow"/>
+          <w:lang w:val="en-US"/>
+        </w:rPr>
+      </w:pPr>
+      <w:r>
+        <w:rPr>
+          <w:rFonts w:ascii="Calibri" w:hAnsi="Calibri" w:eastAsia="Calibri" w:cs="Calibri"/>
+          <w:b w:val="1"/>
+          <w:bCs w:val="1"/>
+          <w:noProof w:val="0"/>
+          <w:sz w:val="22"/>
+          <w:szCs w:val="22"/>
+          <w:highlight w:val="yellow"/>
           <w:lang w:val="en-US"/>
         </w:rPr>
         <w:t>(2.5 points) As a Job Poster, I want to be able to create job postings</w:t>
@@ -400,17 +442,19 @@
           <w:noProof w:val="0"/>
           <w:sz w:val="22"/>
           <w:szCs w:val="22"/>
-          <w:lang w:val="en-US"/>
-        </w:rPr>
-      </w:pPr>
-      <w:r>
-        <w:rPr>
-          <w:rFonts w:ascii="Calibri" w:hAnsi="Calibri" w:eastAsia="Calibri" w:cs="Calibri"/>
-          <w:b w:val="1"/>
-          <w:bCs w:val="1"/>
-          <w:noProof w:val="0"/>
-          <w:sz w:val="22"/>
-          <w:szCs w:val="22"/>
+          <w:highlight w:val="red"/>
+          <w:lang w:val="en-US"/>
+        </w:rPr>
+      </w:pPr>
+      <w:r>
+        <w:rPr>
+          <w:rFonts w:ascii="Calibri" w:hAnsi="Calibri" w:eastAsia="Calibri" w:cs="Calibri"/>
+          <w:b w:val="1"/>
+          <w:bCs w:val="1"/>
+          <w:noProof w:val="0"/>
+          <w:sz w:val="22"/>
+          <w:szCs w:val="22"/>
+          <w:highlight w:val="red"/>
           <w:lang w:val="en-US"/>
         </w:rPr>
         <w:t xml:space="preserve">(7.5 points) </w:t>
@@ -423,6 +467,7 @@
           <w:noProof w:val="0"/>
           <w:sz w:val="22"/>
           <w:szCs w:val="22"/>
+          <w:highlight w:val="red"/>
           <w:lang w:val="en-US"/>
         </w:rPr>
         <w:t>As a Job Poster, I want to be able to accept one or more of the applications for my job.</w:t>
@@ -439,17 +484,19 @@
           <w:noProof w:val="0"/>
           <w:sz w:val="22"/>
           <w:szCs w:val="22"/>
-          <w:lang w:val="en-US"/>
-        </w:rPr>
-      </w:pPr>
-      <w:r>
-        <w:rPr>
-          <w:rFonts w:ascii="Calibri" w:hAnsi="Calibri" w:eastAsia="Calibri" w:cs="Calibri"/>
-          <w:b w:val="1"/>
-          <w:bCs w:val="1"/>
-          <w:noProof w:val="0"/>
-          <w:sz w:val="22"/>
-          <w:szCs w:val="22"/>
+          <w:highlight w:val="red"/>
+          <w:lang w:val="en-US"/>
+        </w:rPr>
+      </w:pPr>
+      <w:r>
+        <w:rPr>
+          <w:rFonts w:ascii="Calibri" w:hAnsi="Calibri" w:eastAsia="Calibri" w:cs="Calibri"/>
+          <w:b w:val="1"/>
+          <w:bCs w:val="1"/>
+          <w:noProof w:val="0"/>
+          <w:sz w:val="22"/>
+          <w:szCs w:val="22"/>
+          <w:highlight w:val="red"/>
           <w:lang w:val="en-US"/>
         </w:rPr>
         <w:t xml:space="preserve">(2.5 points) </w:t>
@@ -462,6 +509,7 @@
           <w:noProof w:val="0"/>
           <w:sz w:val="22"/>
           <w:szCs w:val="22"/>
+          <w:highlight w:val="red"/>
           <w:lang w:val="en-US"/>
         </w:rPr>
         <w:t>As a Job Seeker, I want to be able to see the jobs that I have applied to</w:t>
@@ -474,6 +522,7 @@
           <w:noProof w:val="0"/>
           <w:sz w:val="22"/>
           <w:szCs w:val="22"/>
+          <w:highlight w:val="red"/>
           <w:lang w:val="en-US"/>
         </w:rPr>
         <w:t>.</w:t>
@@ -489,17 +538,19 @@
           <w:noProof w:val="0"/>
           <w:sz w:val="22"/>
           <w:szCs w:val="22"/>
-          <w:lang w:val="en-US"/>
-        </w:rPr>
-      </w:pPr>
-      <w:r>
-        <w:rPr>
-          <w:rFonts w:ascii="Calibri" w:hAnsi="Calibri" w:eastAsia="Calibri" w:cs="Calibri"/>
-          <w:b w:val="1"/>
-          <w:bCs w:val="1"/>
-          <w:noProof w:val="0"/>
-          <w:sz w:val="22"/>
-          <w:szCs w:val="22"/>
+          <w:highlight w:val="red"/>
+          <w:lang w:val="en-US"/>
+        </w:rPr>
+      </w:pPr>
+      <w:r>
+        <w:rPr>
+          <w:rFonts w:ascii="Calibri" w:hAnsi="Calibri" w:eastAsia="Calibri" w:cs="Calibri"/>
+          <w:b w:val="1"/>
+          <w:bCs w:val="1"/>
+          <w:noProof w:val="0"/>
+          <w:sz w:val="22"/>
+          <w:szCs w:val="22"/>
+          <w:highlight w:val="red"/>
           <w:lang w:val="en-US"/>
         </w:rPr>
         <w:t>(1</w:t>
@@ -512,6 +563,7 @@
           <w:noProof w:val="0"/>
           <w:sz w:val="22"/>
           <w:szCs w:val="22"/>
+          <w:highlight w:val="red"/>
           <w:lang w:val="en-US"/>
         </w:rPr>
         <w:t>0</w:t>
@@ -524,6 +576,7 @@
           <w:noProof w:val="0"/>
           <w:sz w:val="22"/>
           <w:szCs w:val="22"/>
+          <w:highlight w:val="red"/>
           <w:lang w:val="en-US"/>
         </w:rPr>
         <w:t xml:space="preserve"> points) </w:t>
@@ -536,6 +589,7 @@
           <w:noProof w:val="0"/>
           <w:sz w:val="22"/>
           <w:szCs w:val="22"/>
+          <w:highlight w:val="red"/>
           <w:lang w:val="en-US"/>
         </w:rPr>
         <w:t>As a Job Seeker, I want to be able to get directions to the job address</w:t>
@@ -548,6 +602,7 @@
           <w:noProof w:val="0"/>
           <w:sz w:val="22"/>
           <w:szCs w:val="22"/>
+          <w:highlight w:val="red"/>
           <w:lang w:val="en-US"/>
         </w:rPr>
         <w:t xml:space="preserve"> (Using Google Maps, Google </w:t>
@@ -560,6 +615,7 @@
           <w:noProof w:val="0"/>
           <w:sz w:val="22"/>
           <w:szCs w:val="22"/>
+          <w:highlight w:val="red"/>
           <w:lang w:val="en-US"/>
         </w:rPr>
         <w:t>Geocoding</w:t>
@@ -572,6 +628,7 @@
           <w:noProof w:val="0"/>
           <w:sz w:val="22"/>
           <w:szCs w:val="22"/>
+          <w:highlight w:val="red"/>
           <w:lang w:val="en-US"/>
         </w:rPr>
         <w:t>, Google Directions API)</w:t>
@@ -584,6 +641,7 @@
           <w:noProof w:val="0"/>
           <w:sz w:val="22"/>
           <w:szCs w:val="22"/>
+          <w:highlight w:val="red"/>
           <w:lang w:val="en-US"/>
         </w:rPr>
         <w:t>.</w:t>
@@ -600,20 +658,48 @@
           <w:noProof w:val="0"/>
           <w:sz w:val="22"/>
           <w:szCs w:val="22"/>
-          <w:lang w:val="en-US"/>
-        </w:rPr>
-      </w:pPr>
-      <w:r>
-        <w:rPr>
-          <w:rFonts w:ascii="Calibri" w:hAnsi="Calibri" w:eastAsia="Calibri" w:cs="Calibri"/>
-          <w:b w:val="1"/>
-          <w:bCs w:val="1"/>
-          <w:noProof w:val="0"/>
-          <w:sz w:val="22"/>
-          <w:szCs w:val="22"/>
-          <w:lang w:val="en-US"/>
-        </w:rPr>
-        <w:t>(10 points) As a developer, I want to have an aesthetically pleasing and intuitive user interface/user experience (UI/UX) with all features of the application stylized. (CSS, Bootstrap, Material UI, etc.)</w:t>
+          <w:highlight w:val="red"/>
+          <w:lang w:val="en-US"/>
+        </w:rPr>
+      </w:pPr>
+      <w:r>
+        <w:rPr>
+          <w:rFonts w:ascii="Calibri" w:hAnsi="Calibri" w:eastAsia="Calibri" w:cs="Calibri"/>
+          <w:b w:val="1"/>
+          <w:bCs w:val="1"/>
+          <w:noProof w:val="0"/>
+          <w:sz w:val="22"/>
+          <w:szCs w:val="22"/>
+          <w:highlight w:val="red"/>
+          <w:lang w:val="en-US"/>
+        </w:rPr>
+        <w:t xml:space="preserve">(10 points) As a developer, I want to have an aesthetically pleasing and intuitive user interface/user </w:t>
+      </w:r>
+      <w:r>
+        <w:rPr>
+          <w:rFonts w:ascii="Calibri" w:hAnsi="Calibri" w:eastAsia="Calibri" w:cs="Calibri"/>
+          <w:b w:val="1"/>
+          <w:bCs w:val="1"/>
+          <w:noProof w:val="0"/>
+          <w:sz w:val="22"/>
+          <w:szCs w:val="22"/>
+          <w:highlight w:val="red"/>
+          <w:lang w:val="en-US"/>
+        </w:rPr>
+        <w:t>experience</w:t>
+      </w:r>
+      <w:r>
+        <w:rPr>
+          <w:rFonts w:ascii="Calibri" w:hAnsi="Calibri" w:eastAsia="Calibri" w:cs="Calibri"/>
+          <w:b w:val="1"/>
+          <w:bCs w:val="1"/>
+          <w:noProof w:val="0"/>
+          <w:sz w:val="22"/>
+          <w:szCs w:val="22"/>
+          <w:highlight w:val="red"/>
+          <w:lang w:val="en-US"/>
+        </w:rPr>
+        <w:t xml:space="preserve"> (UI/UX) with all features of the application stylized. (CSS, Bootstrap, Material UI, etc.)</w:t>
       </w:r>
     </w:p>
     <w:sectPr>

</xml_diff>